<commit_message>
Correção de bug de testemunhas, benefícios da vaga e data
</commit_message>
<xml_diff>
--- a/Principal/bin/Release/Resources/Termo-OGX.docx
+++ b/Principal/bin/Release/Resources/Termo-OGX.docx
@@ -118,31 +118,95 @@
           <w:sz w:val="20"/>
           <w:szCs w:val="20"/>
         </w:rPr>
+        <w:t>&gt;&gt;&lt;&lt;CPFEP&gt;&gt;</w:t>
+      </w:r>
+      <w:r>
+        <w:rPr>
+          <w:rFonts w:ascii="Arial" w:eastAsia="Arial" w:hAnsi="Arial" w:cs="Arial"/>
+          <w:sz w:val="20"/>
+          <w:szCs w:val="20"/>
+        </w:rPr>
+        <w:t xml:space="preserve">, residente e domiciliado à </w:t>
+      </w:r>
+      <w:r>
+        <w:rPr>
+          <w:rFonts w:ascii="Arial" w:hAnsi="Arial" w:cs="Arial"/>
+          <w:sz w:val="20"/>
+          <w:szCs w:val="20"/>
+        </w:rPr>
+        <w:t>&lt;&lt;</w:t>
+      </w:r>
+      <w:proofErr w:type="spellStart"/>
+      <w:r>
+        <w:rPr>
+          <w:rFonts w:ascii="Arial" w:hAnsi="Arial" w:cs="Arial"/>
+          <w:sz w:val="20"/>
+          <w:szCs w:val="20"/>
+        </w:rPr>
+        <w:t>ruaEP</w:t>
+      </w:r>
+      <w:proofErr w:type="spellEnd"/>
+      <w:r>
+        <w:rPr>
+          <w:rFonts w:ascii="Arial" w:hAnsi="Arial" w:cs="Arial"/>
+          <w:sz w:val="20"/>
+          <w:szCs w:val="20"/>
+        </w:rPr>
+        <w:t>&gt;&gt;, nº &lt;&lt;</w:t>
+      </w:r>
+      <w:proofErr w:type="spellStart"/>
+      <w:r>
+        <w:rPr>
+          <w:rFonts w:ascii="Arial" w:hAnsi="Arial" w:cs="Arial"/>
+          <w:sz w:val="20"/>
+          <w:szCs w:val="20"/>
+        </w:rPr>
+        <w:t>numeroEP</w:t>
+      </w:r>
+      <w:proofErr w:type="spellEnd"/>
+      <w:r>
+        <w:rPr>
+          <w:rFonts w:ascii="Arial" w:hAnsi="Arial" w:cs="Arial"/>
+          <w:sz w:val="20"/>
+          <w:szCs w:val="20"/>
+        </w:rPr>
+        <w:t>&gt;&gt;, &lt;&lt;</w:t>
+      </w:r>
+      <w:proofErr w:type="spellStart"/>
+      <w:r>
+        <w:rPr>
+          <w:rFonts w:ascii="Arial" w:hAnsi="Arial" w:cs="Arial"/>
+          <w:sz w:val="20"/>
+          <w:szCs w:val="20"/>
+        </w:rPr>
+        <w:t>complementoEP</w:t>
+      </w:r>
+      <w:proofErr w:type="spellEnd"/>
+      <w:r>
+        <w:rPr>
+          <w:rFonts w:ascii="Arial" w:hAnsi="Arial" w:cs="Arial"/>
+          <w:sz w:val="20"/>
+          <w:szCs w:val="20"/>
+        </w:rPr>
         <w:t>&gt;&gt;</w:t>
       </w:r>
       <w:r>
         <w:rPr>
-          <w:rFonts w:ascii="Arial" w:eastAsia="Arial" w:hAnsi="Arial" w:cs="Arial"/>
-          <w:sz w:val="20"/>
-          <w:szCs w:val="20"/>
-        </w:rPr>
-        <w:t xml:space="preserve">, inscrito no CPF/MF sob o n.º </w:t>
-      </w:r>
-      <w:r>
-        <w:rPr>
-          <w:rFonts w:ascii="Arial" w:hAnsi="Arial" w:cs="Arial"/>
-          <w:sz w:val="20"/>
-          <w:szCs w:val="20"/>
-        </w:rPr>
-        <w:t>&lt;&lt;CPFEP&gt;&gt;</w:t>
-      </w:r>
-      <w:r>
-        <w:rPr>
-          <w:rFonts w:ascii="Arial" w:eastAsia="Arial" w:hAnsi="Arial" w:cs="Arial"/>
-          <w:sz w:val="20"/>
-          <w:szCs w:val="20"/>
-        </w:rPr>
-        <w:t xml:space="preserve">, residente e domiciliado à </w:t>
+          <w:rFonts w:ascii="Arial" w:hAnsi="Arial" w:cs="Arial"/>
+          <w:sz w:val="20"/>
+          <w:szCs w:val="20"/>
+        </w:rPr>
+        <w:t>B</w:t>
+      </w:r>
+      <w:bookmarkStart w:id="0" w:name="_GoBack"/>
+      <w:bookmarkEnd w:id="0"/>
+      <w:r>
+        <w:rPr>
+          <w:rFonts w:ascii="Arial" w:hAnsi="Arial" w:cs="Arial"/>
+          <w:sz w:val="20"/>
+          <w:szCs w:val="20"/>
+        </w:rPr>
+        <w:t xml:space="preserve">airro </w:t>
       </w:r>
       <w:r>
         <w:rPr>
@@ -159,7 +223,7 @@
           <w:sz w:val="20"/>
           <w:szCs w:val="20"/>
         </w:rPr>
-        <w:t>ruaEP</w:t>
+        <w:t>bairroEP</w:t>
       </w:r>
       <w:proofErr w:type="spellEnd"/>
       <w:r>
@@ -168,6 +232,145 @@
           <w:sz w:val="20"/>
           <w:szCs w:val="20"/>
         </w:rPr>
+        <w:t>&gt;&gt;, CEP &lt;&lt;CEPEP&gt;&gt;, &lt;&lt;</w:t>
+      </w:r>
+      <w:proofErr w:type="spellStart"/>
+      <w:r>
+        <w:rPr>
+          <w:rFonts w:ascii="Arial" w:hAnsi="Arial" w:cs="Arial"/>
+          <w:sz w:val="20"/>
+          <w:szCs w:val="20"/>
+        </w:rPr>
+        <w:t>cidadeEP</w:t>
+      </w:r>
+      <w:proofErr w:type="spellEnd"/>
+      <w:r>
+        <w:rPr>
+          <w:rFonts w:ascii="Arial" w:hAnsi="Arial" w:cs="Arial"/>
+          <w:sz w:val="20"/>
+          <w:szCs w:val="20"/>
+        </w:rPr>
+        <w:t>&gt;&gt; - &lt;&lt;</w:t>
+      </w:r>
+      <w:proofErr w:type="spellStart"/>
+      <w:r>
+        <w:rPr>
+          <w:rFonts w:ascii="Arial" w:hAnsi="Arial" w:cs="Arial"/>
+          <w:sz w:val="20"/>
+          <w:szCs w:val="20"/>
+        </w:rPr>
+        <w:t>estadoEP</w:t>
+      </w:r>
+      <w:proofErr w:type="spellEnd"/>
+      <w:r>
+        <w:rPr>
+          <w:rFonts w:ascii="Arial" w:hAnsi="Arial" w:cs="Arial"/>
+          <w:sz w:val="20"/>
+          <w:szCs w:val="20"/>
+        </w:rPr>
+        <w:t>&gt;&gt;,&lt;&lt;</w:t>
+      </w:r>
+      <w:proofErr w:type="spellStart"/>
+      <w:r>
+        <w:rPr>
+          <w:rFonts w:ascii="Arial" w:hAnsi="Arial" w:cs="Arial"/>
+          <w:sz w:val="20"/>
+          <w:szCs w:val="20"/>
+        </w:rPr>
+        <w:t>dadosResponsavel</w:t>
+      </w:r>
+      <w:proofErr w:type="spellEnd"/>
+      <w:r>
+        <w:rPr>
+          <w:rFonts w:ascii="Arial" w:hAnsi="Arial" w:cs="Arial"/>
+          <w:sz w:val="20"/>
+          <w:szCs w:val="20"/>
+        </w:rPr>
+        <w:t>&gt;&gt;</w:t>
+      </w:r>
+      <w:r>
+        <w:rPr>
+          <w:rFonts w:ascii="Arial" w:eastAsia="Arial" w:hAnsi="Arial" w:cs="Arial"/>
+          <w:sz w:val="20"/>
+          <w:szCs w:val="20"/>
+        </w:rPr>
+        <w:t xml:space="preserve"> doravante denominado(a) </w:t>
+      </w:r>
+      <w:r>
+        <w:rPr>
+          <w:rFonts w:ascii="Arial" w:eastAsia="Arial" w:hAnsi="Arial" w:cs="Arial"/>
+          <w:b/>
+          <w:sz w:val="20"/>
+          <w:szCs w:val="20"/>
+        </w:rPr>
+        <w:t xml:space="preserve">VOLUNTÁRIO(A) </w:t>
+      </w:r>
+      <w:r>
+        <w:rPr>
+          <w:rFonts w:ascii="Arial" w:eastAsia="Arial" w:hAnsi="Arial" w:cs="Arial"/>
+          <w:sz w:val="20"/>
+          <w:szCs w:val="20"/>
+        </w:rPr>
+        <w:t xml:space="preserve">e, de outro </w:t>
+      </w:r>
+      <w:r>
+        <w:rPr>
+          <w:rFonts w:ascii="Arial" w:hAnsi="Arial" w:cs="Arial"/>
+          <w:sz w:val="20"/>
+          <w:szCs w:val="20"/>
+        </w:rPr>
+        <w:t>&lt;&lt;</w:t>
+      </w:r>
+      <w:proofErr w:type="spellStart"/>
+      <w:r>
+        <w:rPr>
+          <w:rFonts w:ascii="Arial" w:hAnsi="Arial" w:cs="Arial"/>
+          <w:sz w:val="20"/>
+          <w:szCs w:val="20"/>
+        </w:rPr>
+        <w:t>nomeAIESEC</w:t>
+      </w:r>
+      <w:proofErr w:type="spellEnd"/>
+      <w:r>
+        <w:rPr>
+          <w:rFonts w:ascii="Arial" w:hAnsi="Arial" w:cs="Arial"/>
+          <w:sz w:val="20"/>
+          <w:szCs w:val="20"/>
+        </w:rPr>
+        <w:t>&gt;&gt;</w:t>
+      </w:r>
+      <w:r>
+        <w:rPr>
+          <w:rFonts w:ascii="Arial" w:eastAsia="Arial" w:hAnsi="Arial" w:cs="Arial"/>
+          <w:sz w:val="20"/>
+          <w:szCs w:val="20"/>
+        </w:rPr>
+        <w:t xml:space="preserve">, uma associação, sem fins lucrativos,  com  sede  à </w:t>
+      </w:r>
+      <w:r>
+        <w:rPr>
+          <w:rFonts w:ascii="Arial" w:hAnsi="Arial" w:cs="Arial"/>
+          <w:sz w:val="20"/>
+          <w:szCs w:val="20"/>
+        </w:rPr>
+        <w:t>&lt;&lt;</w:t>
+      </w:r>
+      <w:proofErr w:type="spellStart"/>
+      <w:r>
+        <w:rPr>
+          <w:rFonts w:ascii="Arial" w:hAnsi="Arial" w:cs="Arial"/>
+          <w:sz w:val="20"/>
+          <w:szCs w:val="20"/>
+        </w:rPr>
+        <w:t>ruaAIESEC</w:t>
+      </w:r>
+      <w:proofErr w:type="spellEnd"/>
+      <w:r>
+        <w:rPr>
+          <w:rFonts w:ascii="Arial" w:hAnsi="Arial" w:cs="Arial"/>
+          <w:sz w:val="20"/>
+          <w:szCs w:val="20"/>
+        </w:rPr>
         <w:t>&gt;&gt;, nº &lt;&lt;</w:t>
       </w:r>
       <w:proofErr w:type="spellStart"/>
@@ -177,7 +380,7 @@
           <w:sz w:val="20"/>
           <w:szCs w:val="20"/>
         </w:rPr>
-        <w:t>numeroEP</w:t>
+        <w:t>numeroAIESEC</w:t>
       </w:r>
       <w:proofErr w:type="spellEnd"/>
       <w:r>
@@ -195,7 +398,7 @@
           <w:sz w:val="20"/>
           <w:szCs w:val="20"/>
         </w:rPr>
-        <w:t>complementoEP</w:t>
+        <w:t>complementoAIESEC</w:t>
       </w:r>
       <w:proofErr w:type="spellEnd"/>
       <w:r>
@@ -204,7 +407,31 @@
           <w:sz w:val="20"/>
           <w:szCs w:val="20"/>
         </w:rPr>
-        <w:t>&gt;&gt; &lt;&lt;</w:t>
+        <w:t>&gt;&gt;</w:t>
+      </w:r>
+      <w:r>
+        <w:rPr>
+          <w:rFonts w:ascii="Arial" w:hAnsi="Arial" w:cs="Arial"/>
+          <w:sz w:val="20"/>
+          <w:szCs w:val="20"/>
+        </w:rPr>
+        <w:t>B</w:t>
+      </w:r>
+      <w:r>
+        <w:rPr>
+          <w:rFonts w:ascii="Arial" w:hAnsi="Arial" w:cs="Arial"/>
+          <w:sz w:val="20"/>
+          <w:szCs w:val="20"/>
+        </w:rPr>
+        <w:t>airro</w:t>
+      </w:r>
+      <w:r>
+        <w:rPr>
+          <w:rFonts w:ascii="Arial" w:hAnsi="Arial" w:cs="Arial"/>
+          <w:sz w:val="20"/>
+          <w:szCs w:val="20"/>
+        </w:rPr>
+        <w:t xml:space="preserve"> &lt;&lt;</w:t>
       </w:r>
       <w:proofErr w:type="spellStart"/>
       <w:r>
@@ -213,7 +440,7 @@
           <w:sz w:val="20"/>
           <w:szCs w:val="20"/>
         </w:rPr>
-        <w:t>bairroEP</w:t>
+        <w:t>bairroAIESEC</w:t>
       </w:r>
       <w:proofErr w:type="spellEnd"/>
       <w:r>
@@ -222,7 +449,7 @@
           <w:sz w:val="20"/>
           <w:szCs w:val="20"/>
         </w:rPr>
-        <w:t>&gt;&gt;, CEP &lt;&lt;CEPEP&gt;&gt;, &lt;&lt;</w:t>
+        <w:t>&gt;&gt;, CEP &lt;&lt;CEPAIESEC&gt;&gt;, em &lt;&lt;</w:t>
       </w:r>
       <w:proofErr w:type="spellStart"/>
       <w:r>
@@ -231,7 +458,7 @@
           <w:sz w:val="20"/>
           <w:szCs w:val="20"/>
         </w:rPr>
-        <w:t>cidadeEP</w:t>
+        <w:t>cidadeAIESEC</w:t>
       </w:r>
       <w:proofErr w:type="spellEnd"/>
       <w:r>
@@ -240,7 +467,57 @@
           <w:sz w:val="20"/>
           <w:szCs w:val="20"/>
         </w:rPr>
-        <w:t>&gt;&gt; - &lt;&lt;</w:t>
+        <w:t>&gt;&gt; - &lt;&lt;UFAIESEC&gt;&gt;</w:t>
+      </w:r>
+      <w:r>
+        <w:rPr>
+          <w:rFonts w:ascii="Arial" w:eastAsia="Arial" w:hAnsi="Arial" w:cs="Arial"/>
+          <w:b/>
+          <w:sz w:val="20"/>
+          <w:szCs w:val="20"/>
+        </w:rPr>
+        <w:t xml:space="preserve">  </w:t>
+      </w:r>
+      <w:r>
+        <w:rPr>
+          <w:rFonts w:ascii="Arial" w:eastAsia="Arial" w:hAnsi="Arial" w:cs="Arial"/>
+          <w:sz w:val="20"/>
+          <w:szCs w:val="20"/>
+        </w:rPr>
+        <w:t>inscrita no CNPJ/MF sob n</w:t>
+      </w:r>
+      <w:r>
+        <w:rPr>
+          <w:rFonts w:ascii="Arial" w:eastAsia="Arial" w:hAnsi="Arial" w:cs="Arial"/>
+          <w:b/>
+          <w:sz w:val="20"/>
+          <w:szCs w:val="20"/>
+        </w:rPr>
+        <w:t xml:space="preserve">° </w:t>
+      </w:r>
+      <w:r>
+        <w:rPr>
+          <w:rFonts w:ascii="Arial" w:hAnsi="Arial" w:cs="Arial"/>
+          <w:sz w:val="20"/>
+          <w:szCs w:val="20"/>
+        </w:rPr>
+        <w:t>&lt;&lt;CNPJAIESEC&gt;&gt;</w:t>
+      </w:r>
+      <w:r>
+        <w:rPr>
+          <w:rFonts w:ascii="Arial" w:eastAsia="Arial" w:hAnsi="Arial" w:cs="Arial"/>
+          <w:sz w:val="20"/>
+          <w:szCs w:val="20"/>
+        </w:rPr>
+        <w:t xml:space="preserve">, neste ato representado por </w:t>
+      </w:r>
+      <w:r>
+        <w:rPr>
+          <w:rFonts w:ascii="Arial" w:hAnsi="Arial" w:cs="Arial"/>
+          <w:sz w:val="20"/>
+          <w:szCs w:val="20"/>
+        </w:rPr>
+        <w:t>&lt;&lt;</w:t>
       </w:r>
       <w:proofErr w:type="spellStart"/>
       <w:r>
@@ -249,7 +526,7 @@
           <w:sz w:val="20"/>
           <w:szCs w:val="20"/>
         </w:rPr>
-        <w:t>estadoEP</w:t>
+        <w:t>nomeLCP</w:t>
       </w:r>
       <w:proofErr w:type="spellEnd"/>
       <w:r>
@@ -258,7 +535,31 @@
           <w:sz w:val="20"/>
           <w:szCs w:val="20"/>
         </w:rPr>
-        <w:t>&gt;&gt;,&lt;&lt;</w:t>
+        <w:t>&gt;&gt;</w:t>
+      </w:r>
+      <w:r>
+        <w:rPr>
+          <w:rFonts w:ascii="Arial" w:eastAsia="Arial" w:hAnsi="Arial" w:cs="Arial"/>
+          <w:sz w:val="20"/>
+          <w:szCs w:val="20"/>
+        </w:rPr>
+        <w:t>, titular</w:t>
+      </w:r>
+      <w:r>
+        <w:rPr>
+          <w:rFonts w:ascii="Arial" w:eastAsia="Arial" w:hAnsi="Arial" w:cs="Arial"/>
+          <w:sz w:val="20"/>
+          <w:szCs w:val="20"/>
+        </w:rPr>
+        <w:t xml:space="preserve"> do </w:t>
+      </w:r>
+      <w:r>
+        <w:rPr>
+          <w:rFonts w:ascii="Arial" w:hAnsi="Arial" w:cs="Arial"/>
+          <w:sz w:val="20"/>
+          <w:szCs w:val="20"/>
+        </w:rPr>
+        <w:t>&lt;&lt;</w:t>
       </w:r>
       <w:proofErr w:type="spellStart"/>
       <w:r>
@@ -267,7 +568,7 @@
           <w:sz w:val="20"/>
           <w:szCs w:val="20"/>
         </w:rPr>
-        <w:t>dadosResponsavel</w:t>
+        <w:t>dadosCompletoDocumentoLCP</w:t>
       </w:r>
       <w:proofErr w:type="spellEnd"/>
       <w:r>
@@ -284,7 +585,23 @@
           <w:sz w:val="20"/>
           <w:szCs w:val="20"/>
         </w:rPr>
-        <w:t xml:space="preserve"> doravante denominado(a) </w:t>
+        <w:t xml:space="preserve">, inscrito no CPF/MF sob o n.º  </w:t>
+      </w:r>
+      <w:r>
+        <w:rPr>
+          <w:rFonts w:ascii="Arial" w:hAnsi="Arial" w:cs="Arial"/>
+          <w:sz w:val="20"/>
+          <w:szCs w:val="20"/>
+        </w:rPr>
+        <w:t>&lt;&lt;CPFLCP&gt;&gt;</w:t>
+      </w:r>
+      <w:r>
+        <w:rPr>
+          <w:rFonts w:ascii="Arial" w:eastAsia="Arial" w:hAnsi="Arial" w:cs="Arial"/>
+          <w:sz w:val="20"/>
+          <w:szCs w:val="20"/>
+        </w:rPr>
+        <w:t xml:space="preserve"> doravante denominada simplesmente </w:t>
       </w:r>
       <w:r>
         <w:rPr>
@@ -293,147 +610,38 @@
           <w:sz w:val="20"/>
           <w:szCs w:val="20"/>
         </w:rPr>
-        <w:t xml:space="preserve">VOLUNTÁRIO(A) </w:t>
-      </w:r>
-      <w:r>
-        <w:rPr>
-          <w:rFonts w:ascii="Arial" w:eastAsia="Arial" w:hAnsi="Arial" w:cs="Arial"/>
-          <w:sz w:val="20"/>
-          <w:szCs w:val="20"/>
-        </w:rPr>
-        <w:t xml:space="preserve">e, de outro </w:t>
-      </w:r>
-      <w:r>
-        <w:rPr>
-          <w:rFonts w:ascii="Arial" w:hAnsi="Arial" w:cs="Arial"/>
-          <w:sz w:val="20"/>
-          <w:szCs w:val="20"/>
-        </w:rPr>
-        <w:t>&lt;&lt;</w:t>
-      </w:r>
-      <w:proofErr w:type="spellStart"/>
-      <w:r>
-        <w:rPr>
-          <w:rFonts w:ascii="Arial" w:hAnsi="Arial" w:cs="Arial"/>
-          <w:sz w:val="20"/>
-          <w:szCs w:val="20"/>
-        </w:rPr>
-        <w:t>nomeAIESEC</w:t>
-      </w:r>
-      <w:proofErr w:type="spellEnd"/>
-      <w:r>
-        <w:rPr>
-          <w:rFonts w:ascii="Arial" w:hAnsi="Arial" w:cs="Arial"/>
-          <w:sz w:val="20"/>
-          <w:szCs w:val="20"/>
-        </w:rPr>
-        <w:t>&gt;&gt;</w:t>
-      </w:r>
-      <w:r>
-        <w:rPr>
-          <w:rFonts w:ascii="Arial" w:eastAsia="Arial" w:hAnsi="Arial" w:cs="Arial"/>
-          <w:sz w:val="20"/>
-          <w:szCs w:val="20"/>
-        </w:rPr>
-        <w:t xml:space="preserve">, uma associação, sem fins lucrativos,  com  sede  à </w:t>
-      </w:r>
-      <w:r>
-        <w:rPr>
-          <w:rFonts w:ascii="Arial" w:hAnsi="Arial" w:cs="Arial"/>
-          <w:sz w:val="20"/>
-          <w:szCs w:val="20"/>
-        </w:rPr>
-        <w:t>&lt;&lt;</w:t>
-      </w:r>
-      <w:proofErr w:type="spellStart"/>
-      <w:r>
-        <w:rPr>
-          <w:rFonts w:ascii="Arial" w:hAnsi="Arial" w:cs="Arial"/>
-          <w:sz w:val="20"/>
-          <w:szCs w:val="20"/>
-        </w:rPr>
-        <w:t>ruaAIESEC</w:t>
-      </w:r>
-      <w:proofErr w:type="spellEnd"/>
-      <w:r>
-        <w:rPr>
-          <w:rFonts w:ascii="Arial" w:hAnsi="Arial" w:cs="Arial"/>
-          <w:sz w:val="20"/>
-          <w:szCs w:val="20"/>
-        </w:rPr>
-        <w:t>&gt;&gt;, nº &lt;&lt;</w:t>
-      </w:r>
-      <w:proofErr w:type="spellStart"/>
-      <w:r>
-        <w:rPr>
-          <w:rFonts w:ascii="Arial" w:hAnsi="Arial" w:cs="Arial"/>
-          <w:sz w:val="20"/>
-          <w:szCs w:val="20"/>
-        </w:rPr>
-        <w:t>numeroAIESEC</w:t>
-      </w:r>
-      <w:proofErr w:type="spellEnd"/>
-      <w:r>
-        <w:rPr>
-          <w:rFonts w:ascii="Arial" w:hAnsi="Arial" w:cs="Arial"/>
-          <w:sz w:val="20"/>
-          <w:szCs w:val="20"/>
-        </w:rPr>
-        <w:t>&gt;&gt;, &lt;&lt;</w:t>
-      </w:r>
-      <w:proofErr w:type="spellStart"/>
-      <w:r>
-        <w:rPr>
-          <w:rFonts w:ascii="Arial" w:hAnsi="Arial" w:cs="Arial"/>
-          <w:sz w:val="20"/>
-          <w:szCs w:val="20"/>
-        </w:rPr>
-        <w:t>complementoAIESEC</w:t>
-      </w:r>
-      <w:proofErr w:type="spellEnd"/>
-      <w:r>
-        <w:rPr>
-          <w:rFonts w:ascii="Arial" w:hAnsi="Arial" w:cs="Arial"/>
-          <w:sz w:val="20"/>
-          <w:szCs w:val="20"/>
-        </w:rPr>
-        <w:t>&gt;&gt; &lt;&lt;</w:t>
-      </w:r>
-      <w:proofErr w:type="spellStart"/>
-      <w:r>
-        <w:rPr>
-          <w:rFonts w:ascii="Arial" w:hAnsi="Arial" w:cs="Arial"/>
-          <w:sz w:val="20"/>
-          <w:szCs w:val="20"/>
-        </w:rPr>
-        <w:t>bairroAIESEC</w:t>
-      </w:r>
-      <w:proofErr w:type="spellEnd"/>
-      <w:r>
-        <w:rPr>
-          <w:rFonts w:ascii="Arial" w:hAnsi="Arial" w:cs="Arial"/>
-          <w:sz w:val="20"/>
-          <w:szCs w:val="20"/>
-        </w:rPr>
-        <w:t>&gt;&gt;, CEP &lt;&lt;CEPAIESEC&gt;&gt;, em &lt;&lt;</w:t>
-      </w:r>
-      <w:proofErr w:type="spellStart"/>
-      <w:r>
-        <w:rPr>
-          <w:rFonts w:ascii="Arial" w:hAnsi="Arial" w:cs="Arial"/>
-          <w:sz w:val="20"/>
-          <w:szCs w:val="20"/>
-        </w:rPr>
-        <w:t>cidadeAIESEC</w:t>
-      </w:r>
-      <w:proofErr w:type="spellEnd"/>
-      <w:r>
-        <w:rPr>
-          <w:rFonts w:ascii="Arial" w:hAnsi="Arial" w:cs="Arial"/>
-          <w:sz w:val="20"/>
-          <w:szCs w:val="20"/>
-        </w:rPr>
-        <w:t>&gt;&gt; - &lt;&lt;UFAIESEC&gt;&gt;</w:t>
+        <w:t>AIESEC.</w:t>
+      </w:r>
+    </w:p>
+    <w:p>
+      <w:pPr>
+        <w:spacing w:after="0"/>
+        <w:jc w:val="both"/>
+        <w:rPr>
+          <w:rFonts w:ascii="Arial" w:eastAsia="Arial" w:hAnsi="Arial" w:cs="Arial"/>
+          <w:sz w:val="20"/>
+          <w:szCs w:val="20"/>
+        </w:rPr>
+      </w:pPr>
+    </w:p>
+    <w:p>
+      <w:pPr>
+        <w:widowControl w:val="0"/>
+        <w:spacing w:after="0"/>
+        <w:jc w:val="both"/>
+        <w:rPr>
+          <w:rFonts w:ascii="Arial" w:eastAsia="Arial" w:hAnsi="Arial" w:cs="Arial"/>
+          <w:sz w:val="20"/>
+          <w:szCs w:val="20"/>
+        </w:rPr>
+      </w:pPr>
+      <w:r>
+        <w:rPr>
+          <w:rFonts w:ascii="Arial" w:eastAsia="Arial" w:hAnsi="Arial" w:cs="Arial"/>
+          <w:sz w:val="20"/>
+          <w:szCs w:val="20"/>
+        </w:rPr>
+        <w:t xml:space="preserve">CONSIDERANDO que a </w:t>
       </w:r>
       <w:r>
         <w:rPr>
@@ -442,15 +650,15 @@
           <w:sz w:val="20"/>
           <w:szCs w:val="20"/>
         </w:rPr>
-        <w:t xml:space="preserve">  </w:t>
-      </w:r>
-      <w:r>
-        <w:rPr>
-          <w:rFonts w:ascii="Arial" w:eastAsia="Arial" w:hAnsi="Arial" w:cs="Arial"/>
-          <w:sz w:val="20"/>
-          <w:szCs w:val="20"/>
-        </w:rPr>
-        <w:t>inscrita no CNPJ/MF sob n</w:t>
+        <w:t>AIESEC</w:t>
+      </w:r>
+      <w:r>
+        <w:rPr>
+          <w:rFonts w:ascii="Arial" w:eastAsia="Arial" w:hAnsi="Arial" w:cs="Arial"/>
+          <w:sz w:val="20"/>
+          <w:szCs w:val="20"/>
+        </w:rPr>
+        <w:t xml:space="preserve"> é entidade sem fins lucrativos que possibilita aos jovens</w:t>
       </w:r>
       <w:r>
         <w:rPr>
@@ -459,115 +667,47 @@
           <w:sz w:val="20"/>
           <w:szCs w:val="20"/>
         </w:rPr>
-        <w:t xml:space="preserve">° </w:t>
-      </w:r>
-      <w:r>
-        <w:rPr>
-          <w:rFonts w:ascii="Arial" w:hAnsi="Arial" w:cs="Arial"/>
-          <w:sz w:val="20"/>
-          <w:szCs w:val="20"/>
-        </w:rPr>
-        <w:t>&lt;&lt;CNPJAIESEC&gt;&gt;</w:t>
-      </w:r>
-      <w:r>
-        <w:rPr>
-          <w:rFonts w:ascii="Arial" w:eastAsia="Arial" w:hAnsi="Arial" w:cs="Arial"/>
-          <w:sz w:val="20"/>
-          <w:szCs w:val="20"/>
-        </w:rPr>
-        <w:t xml:space="preserve">, neste ato representado por </w:t>
-      </w:r>
-      <w:r>
-        <w:rPr>
-          <w:rFonts w:ascii="Arial" w:hAnsi="Arial" w:cs="Arial"/>
-          <w:sz w:val="20"/>
-          <w:szCs w:val="20"/>
-        </w:rPr>
-        <w:t>&lt;&lt;</w:t>
-      </w:r>
-      <w:proofErr w:type="spellStart"/>
-      <w:r>
-        <w:rPr>
-          <w:rFonts w:ascii="Arial" w:hAnsi="Arial" w:cs="Arial"/>
-          <w:sz w:val="20"/>
-          <w:szCs w:val="20"/>
-        </w:rPr>
-        <w:t>nomeLCP</w:t>
-      </w:r>
-      <w:proofErr w:type="spellEnd"/>
-      <w:r>
-        <w:rPr>
-          <w:rFonts w:ascii="Arial" w:hAnsi="Arial" w:cs="Arial"/>
-          <w:sz w:val="20"/>
-          <w:szCs w:val="20"/>
-        </w:rPr>
-        <w:t>&gt;&gt;</w:t>
-      </w:r>
-      <w:r>
-        <w:rPr>
-          <w:rFonts w:ascii="Arial" w:eastAsia="Arial" w:hAnsi="Arial" w:cs="Arial"/>
-          <w:sz w:val="20"/>
-          <w:szCs w:val="20"/>
-        </w:rPr>
-        <w:t>, titular</w:t>
-      </w:r>
-      <w:r>
-        <w:rPr>
-          <w:rFonts w:ascii="Arial" w:eastAsia="Arial" w:hAnsi="Arial" w:cs="Arial"/>
-          <w:sz w:val="20"/>
-          <w:szCs w:val="20"/>
-        </w:rPr>
-        <w:t xml:space="preserve"> do </w:t>
-      </w:r>
-      <w:r>
-        <w:rPr>
-          <w:rFonts w:ascii="Arial" w:hAnsi="Arial" w:cs="Arial"/>
-          <w:sz w:val="20"/>
-          <w:szCs w:val="20"/>
-        </w:rPr>
-        <w:t>&lt;&lt;</w:t>
-      </w:r>
-      <w:proofErr w:type="spellStart"/>
-      <w:r>
-        <w:rPr>
-          <w:rFonts w:ascii="Arial" w:hAnsi="Arial" w:cs="Arial"/>
-          <w:sz w:val="20"/>
-          <w:szCs w:val="20"/>
-        </w:rPr>
-        <w:t>dadosCompletoDocumentoLCP</w:t>
-      </w:r>
-      <w:proofErr w:type="spellEnd"/>
-      <w:r>
-        <w:rPr>
-          <w:rFonts w:ascii="Arial" w:hAnsi="Arial" w:cs="Arial"/>
-          <w:sz w:val="20"/>
-          <w:szCs w:val="20"/>
-        </w:rPr>
-        <w:t>&gt;&gt;</w:t>
-      </w:r>
-      <w:r>
-        <w:rPr>
-          <w:rFonts w:ascii="Arial" w:eastAsia="Arial" w:hAnsi="Arial" w:cs="Arial"/>
-          <w:sz w:val="20"/>
-          <w:szCs w:val="20"/>
-        </w:rPr>
-        <w:t xml:space="preserve">, inscrito no CPF/MF sob o n.º  </w:t>
-      </w:r>
-      <w:r>
-        <w:rPr>
-          <w:rFonts w:ascii="Arial" w:hAnsi="Arial" w:cs="Arial"/>
-          <w:sz w:val="20"/>
-          <w:szCs w:val="20"/>
-        </w:rPr>
-        <w:t>&lt;&lt;CPFLCP&gt;&gt;</w:t>
-      </w:r>
-      <w:r>
-        <w:rPr>
-          <w:rFonts w:ascii="Arial" w:eastAsia="Arial" w:hAnsi="Arial" w:cs="Arial"/>
-          <w:sz w:val="20"/>
-          <w:szCs w:val="20"/>
-        </w:rPr>
-        <w:t xml:space="preserve"> doravante denominada simplesmente </w:t>
+        <w:t xml:space="preserve"> </w:t>
+      </w:r>
+      <w:r>
+        <w:rPr>
+          <w:rFonts w:ascii="Arial" w:eastAsia="Arial" w:hAnsi="Arial" w:cs="Arial"/>
+          <w:sz w:val="20"/>
+          <w:szCs w:val="20"/>
+        </w:rPr>
+        <w:t>uma experiência integrada que desenvolve competências pessoais e profissionais a partir de vivência internacional, troca de conhecimentos, valorização da diversidade e gestão de equipes.</w:t>
+      </w:r>
+    </w:p>
+    <w:p>
+      <w:pPr>
+        <w:widowControl w:val="0"/>
+        <w:spacing w:after="0"/>
+        <w:jc w:val="both"/>
+        <w:rPr>
+          <w:rFonts w:ascii="Arial" w:eastAsia="Arial" w:hAnsi="Arial" w:cs="Arial"/>
+          <w:sz w:val="20"/>
+          <w:szCs w:val="20"/>
+        </w:rPr>
+      </w:pPr>
+    </w:p>
+    <w:p>
+      <w:pPr>
+        <w:widowControl w:val="0"/>
+        <w:spacing w:after="0"/>
+        <w:jc w:val="both"/>
+        <w:rPr>
+          <w:rFonts w:ascii="Arial" w:eastAsia="Arial" w:hAnsi="Arial" w:cs="Arial"/>
+          <w:sz w:val="20"/>
+          <w:szCs w:val="20"/>
+        </w:rPr>
+      </w:pPr>
+      <w:r>
+        <w:rPr>
+          <w:rFonts w:ascii="Arial" w:eastAsia="Arial" w:hAnsi="Arial" w:cs="Arial"/>
+          <w:sz w:val="20"/>
+          <w:szCs w:val="20"/>
+        </w:rPr>
+        <w:t xml:space="preserve">CONSIDERANDO que é interesse do(a) </w:t>
       </w:r>
       <w:r>
         <w:rPr>
@@ -576,19 +716,33 @@
           <w:sz w:val="20"/>
           <w:szCs w:val="20"/>
         </w:rPr>
-        <w:t>AIESEC.</w:t>
-      </w:r>
-    </w:p>
-    <w:p>
-      <w:pPr>
-        <w:spacing w:after="0"/>
-        <w:jc w:val="both"/>
-        <w:rPr>
-          <w:rFonts w:ascii="Arial" w:eastAsia="Arial" w:hAnsi="Arial" w:cs="Arial"/>
-          <w:sz w:val="20"/>
-          <w:szCs w:val="20"/>
-        </w:rPr>
-      </w:pPr>
+        <w:t>VOLUNTÁRIO(A)</w:t>
+      </w:r>
+      <w:r>
+        <w:rPr>
+          <w:rFonts w:ascii="Arial" w:eastAsia="Arial" w:hAnsi="Arial" w:cs="Arial"/>
+          <w:sz w:val="20"/>
+          <w:szCs w:val="20"/>
+        </w:rPr>
+        <w:t xml:space="preserve"> colaborar com as atividades institucionais da </w:t>
+      </w:r>
+      <w:r>
+        <w:rPr>
+          <w:rFonts w:ascii="Arial" w:eastAsia="Arial" w:hAnsi="Arial" w:cs="Arial"/>
+          <w:b/>
+          <w:sz w:val="20"/>
+          <w:szCs w:val="20"/>
+        </w:rPr>
+        <w:t>AIESEC,</w:t>
+      </w:r>
+      <w:r>
+        <w:rPr>
+          <w:rFonts w:ascii="Arial" w:eastAsia="Arial" w:hAnsi="Arial" w:cs="Arial"/>
+          <w:sz w:val="20"/>
+          <w:szCs w:val="20"/>
+        </w:rPr>
+        <w:t xml:space="preserve"> com zelo e diligência.</w:t>
+      </w:r>
     </w:p>
     <w:p>
       <w:pPr>
@@ -601,14 +755,47 @@
           <w:szCs w:val="20"/>
         </w:rPr>
       </w:pPr>
-      <w:r>
-        <w:rPr>
-          <w:rFonts w:ascii="Arial" w:eastAsia="Arial" w:hAnsi="Arial" w:cs="Arial"/>
-          <w:sz w:val="20"/>
-          <w:szCs w:val="20"/>
-        </w:rPr>
-        <w:t xml:space="preserve">CONSIDERANDO que a </w:t>
-      </w:r>
+    </w:p>
+    <w:p>
+      <w:pPr>
+        <w:spacing w:after="0"/>
+        <w:jc w:val="both"/>
+        <w:rPr>
+          <w:rFonts w:ascii="Arial" w:eastAsia="Arial" w:hAnsi="Arial" w:cs="Arial"/>
+          <w:sz w:val="20"/>
+          <w:szCs w:val="20"/>
+        </w:rPr>
+      </w:pPr>
+      <w:r>
+        <w:rPr>
+          <w:rFonts w:ascii="Arial" w:eastAsia="Arial" w:hAnsi="Arial" w:cs="Arial"/>
+          <w:sz w:val="20"/>
+          <w:szCs w:val="20"/>
+        </w:rPr>
+        <w:t>Resolvem firmar o presente termo de voluntariado que será regido pelos seguintes termos e condições:</w:t>
+      </w:r>
+    </w:p>
+    <w:p>
+      <w:pPr>
+        <w:spacing w:after="0"/>
+        <w:jc w:val="both"/>
+        <w:rPr>
+          <w:rFonts w:ascii="Arial" w:eastAsia="Arial" w:hAnsi="Arial" w:cs="Arial"/>
+          <w:sz w:val="20"/>
+          <w:szCs w:val="20"/>
+        </w:rPr>
+      </w:pPr>
+    </w:p>
+    <w:p>
+      <w:pPr>
+        <w:spacing w:after="0"/>
+        <w:jc w:val="both"/>
+        <w:rPr>
+          <w:rFonts w:ascii="Arial" w:eastAsia="Arial" w:hAnsi="Arial" w:cs="Arial"/>
+          <w:sz w:val="20"/>
+          <w:szCs w:val="20"/>
+        </w:rPr>
+      </w:pPr>
       <w:r>
         <w:rPr>
           <w:rFonts w:ascii="Arial" w:eastAsia="Arial" w:hAnsi="Arial" w:cs="Arial"/>
@@ -616,16 +803,38 @@
           <w:sz w:val="20"/>
           <w:szCs w:val="20"/>
         </w:rPr>
-        <w:t>AIESEC</w:t>
-      </w:r>
-      <w:r>
-        <w:rPr>
-          <w:rFonts w:ascii="Arial" w:eastAsia="Arial" w:hAnsi="Arial" w:cs="Arial"/>
-          <w:sz w:val="20"/>
-          <w:szCs w:val="20"/>
-        </w:rPr>
-        <w:t xml:space="preserve"> é entidade sem fins lucrativos que possibilita aos jovens</w:t>
-      </w:r>
+        <w:t>Cláusula 1ª.</w:t>
+      </w:r>
+      <w:r>
+        <w:rPr>
+          <w:rFonts w:ascii="Arial" w:eastAsia="Arial" w:hAnsi="Arial" w:cs="Arial"/>
+          <w:sz w:val="20"/>
+          <w:szCs w:val="20"/>
+        </w:rPr>
+        <w:t xml:space="preserve"> O(A) VOLUNTÁRIO(A) se compromete a auxiliar a AIESEC no desenvolvimento de projetos, de acordo com a descrição de trabalho fornecida pela mesma.</w:t>
+      </w:r>
+    </w:p>
+    <w:p>
+      <w:pPr>
+        <w:spacing w:after="0"/>
+        <w:jc w:val="both"/>
+        <w:rPr>
+          <w:rFonts w:ascii="Arial" w:eastAsia="Arial" w:hAnsi="Arial" w:cs="Arial"/>
+          <w:sz w:val="20"/>
+          <w:szCs w:val="20"/>
+        </w:rPr>
+      </w:pPr>
+    </w:p>
+    <w:p>
+      <w:pPr>
+        <w:spacing w:after="0"/>
+        <w:jc w:val="both"/>
+        <w:rPr>
+          <w:rFonts w:ascii="Arial" w:eastAsia="Arial" w:hAnsi="Arial" w:cs="Arial"/>
+          <w:sz w:val="20"/>
+          <w:szCs w:val="20"/>
+        </w:rPr>
+      </w:pPr>
       <w:r>
         <w:rPr>
           <w:rFonts w:ascii="Arial" w:eastAsia="Arial" w:hAnsi="Arial" w:cs="Arial"/>
@@ -633,47 +842,7 @@
           <w:sz w:val="20"/>
           <w:szCs w:val="20"/>
         </w:rPr>
-        <w:t xml:space="preserve"> </w:t>
-      </w:r>
-      <w:r>
-        <w:rPr>
-          <w:rFonts w:ascii="Arial" w:eastAsia="Arial" w:hAnsi="Arial" w:cs="Arial"/>
-          <w:sz w:val="20"/>
-          <w:szCs w:val="20"/>
-        </w:rPr>
-        <w:t>uma experiência integrada que desenvolve competências pessoais e profissionais a partir de vivência internacional, troca de conhecimentos, valorização da diversidade e gestão de equipes.</w:t>
-      </w:r>
-    </w:p>
-    <w:p>
-      <w:pPr>
-        <w:widowControl w:val="0"/>
-        <w:spacing w:after="0"/>
-        <w:jc w:val="both"/>
-        <w:rPr>
-          <w:rFonts w:ascii="Arial" w:eastAsia="Arial" w:hAnsi="Arial" w:cs="Arial"/>
-          <w:sz w:val="20"/>
-          <w:szCs w:val="20"/>
-        </w:rPr>
-      </w:pPr>
-    </w:p>
-    <w:p>
-      <w:pPr>
-        <w:widowControl w:val="0"/>
-        <w:spacing w:after="0"/>
-        <w:jc w:val="both"/>
-        <w:rPr>
-          <w:rFonts w:ascii="Arial" w:eastAsia="Arial" w:hAnsi="Arial" w:cs="Arial"/>
-          <w:sz w:val="20"/>
-          <w:szCs w:val="20"/>
-        </w:rPr>
-      </w:pPr>
-      <w:r>
-        <w:rPr>
-          <w:rFonts w:ascii="Arial" w:eastAsia="Arial" w:hAnsi="Arial" w:cs="Arial"/>
-          <w:sz w:val="20"/>
-          <w:szCs w:val="20"/>
-        </w:rPr>
-        <w:t xml:space="preserve">CONSIDERANDO que é interesse do(a) </w:t>
+        <w:t>Cláusula 2º -</w:t>
       </w:r>
       <w:r>
         <w:rPr>
@@ -682,16 +851,38 @@
           <w:sz w:val="20"/>
           <w:szCs w:val="20"/>
         </w:rPr>
-        <w:t>VOLUNTÁRIO(A)</w:t>
-      </w:r>
-      <w:r>
-        <w:rPr>
-          <w:rFonts w:ascii="Arial" w:eastAsia="Arial" w:hAnsi="Arial" w:cs="Arial"/>
-          <w:sz w:val="20"/>
-          <w:szCs w:val="20"/>
-        </w:rPr>
-        <w:t xml:space="preserve"> colaborar com as atividades institucionais da </w:t>
-      </w:r>
+        <w:tab/>
+      </w:r>
+      <w:r>
+        <w:rPr>
+          <w:rFonts w:ascii="Arial" w:eastAsia="Arial" w:hAnsi="Arial" w:cs="Arial"/>
+          <w:sz w:val="20"/>
+          <w:szCs w:val="20"/>
+        </w:rPr>
+        <w:t>Seu horário de atividades, será estabelecido de pleno acordo entre as partes e poderá ser revisto e alterado a qualquer momento, por iniciativa de qualquer das partes, desde que conte com o expresso consentimento da outra.</w:t>
+      </w:r>
+    </w:p>
+    <w:p>
+      <w:pPr>
+        <w:spacing w:after="0"/>
+        <w:jc w:val="both"/>
+        <w:rPr>
+          <w:rFonts w:ascii="Arial" w:eastAsia="Arial" w:hAnsi="Arial" w:cs="Arial"/>
+          <w:sz w:val="20"/>
+          <w:szCs w:val="20"/>
+        </w:rPr>
+      </w:pPr>
+    </w:p>
+    <w:p>
+      <w:pPr>
+        <w:spacing w:after="0"/>
+        <w:jc w:val="both"/>
+        <w:rPr>
+          <w:rFonts w:ascii="Arial" w:eastAsia="Arial" w:hAnsi="Arial" w:cs="Arial"/>
+          <w:sz w:val="20"/>
+          <w:szCs w:val="20"/>
+        </w:rPr>
+      </w:pPr>
       <w:r>
         <w:rPr>
           <w:rFonts w:ascii="Arial" w:eastAsia="Arial" w:hAnsi="Arial" w:cs="Arial"/>
@@ -699,96 +890,27 @@
           <w:sz w:val="20"/>
           <w:szCs w:val="20"/>
         </w:rPr>
-        <w:t>AIESEC,</w:t>
-      </w:r>
-      <w:r>
-        <w:rPr>
-          <w:rFonts w:ascii="Arial" w:eastAsia="Arial" w:hAnsi="Arial" w:cs="Arial"/>
-          <w:sz w:val="20"/>
-          <w:szCs w:val="20"/>
-        </w:rPr>
-        <w:t xml:space="preserve"> com zelo e diligência.</w:t>
-      </w:r>
-    </w:p>
-    <w:p>
-      <w:pPr>
-        <w:widowControl w:val="0"/>
-        <w:spacing w:after="0"/>
-        <w:jc w:val="both"/>
-        <w:rPr>
-          <w:rFonts w:ascii="Arial" w:eastAsia="Arial" w:hAnsi="Arial" w:cs="Arial"/>
-          <w:sz w:val="20"/>
-          <w:szCs w:val="20"/>
-        </w:rPr>
-      </w:pPr>
-    </w:p>
-    <w:p>
-      <w:pPr>
-        <w:spacing w:after="0"/>
-        <w:jc w:val="both"/>
-        <w:rPr>
-          <w:rFonts w:ascii="Arial" w:eastAsia="Arial" w:hAnsi="Arial" w:cs="Arial"/>
-          <w:sz w:val="20"/>
-          <w:szCs w:val="20"/>
-        </w:rPr>
-      </w:pPr>
-      <w:r>
-        <w:rPr>
-          <w:rFonts w:ascii="Arial" w:eastAsia="Arial" w:hAnsi="Arial" w:cs="Arial"/>
-          <w:sz w:val="20"/>
-          <w:szCs w:val="20"/>
-        </w:rPr>
-        <w:t>Resolvem firmar o presente termo de voluntariado que será regido pelos seguintes termos e condições:</w:t>
-      </w:r>
-    </w:p>
-    <w:p>
-      <w:pPr>
-        <w:spacing w:after="0"/>
-        <w:jc w:val="both"/>
-        <w:rPr>
-          <w:rFonts w:ascii="Arial" w:eastAsia="Arial" w:hAnsi="Arial" w:cs="Arial"/>
-          <w:sz w:val="20"/>
-          <w:szCs w:val="20"/>
-        </w:rPr>
-      </w:pPr>
-    </w:p>
-    <w:p>
-      <w:pPr>
-        <w:spacing w:after="0"/>
-        <w:jc w:val="both"/>
-        <w:rPr>
-          <w:rFonts w:ascii="Arial" w:eastAsia="Arial" w:hAnsi="Arial" w:cs="Arial"/>
-          <w:sz w:val="20"/>
-          <w:szCs w:val="20"/>
-        </w:rPr>
-      </w:pPr>
-      <w:r>
+        <w:t>Parágrafo Único –</w:t>
+      </w:r>
+      <w:r>
+        <w:rPr>
+          <w:rFonts w:ascii="Arial" w:eastAsia="Arial" w:hAnsi="Arial" w:cs="Arial"/>
+          <w:sz w:val="20"/>
+          <w:szCs w:val="20"/>
+        </w:rPr>
+        <w:t xml:space="preserve"> O horário acima estabelecido de pleno acordo entre as partes poderá ser revisto e alterado a qualquer momento, por iniciativa de qualquer das partes, desde que conte com o expresso consentimento da outra.</w:t>
+      </w:r>
+    </w:p>
+    <w:p>
+      <w:pPr>
+        <w:spacing w:after="0"/>
+        <w:jc w:val="both"/>
         <w:rPr>
           <w:rFonts w:ascii="Arial" w:eastAsia="Arial" w:hAnsi="Arial" w:cs="Arial"/>
           <w:b/>
           <w:sz w:val="20"/>
           <w:szCs w:val="20"/>
         </w:rPr>
-        <w:t>Cláusula 1ª.</w:t>
-      </w:r>
-      <w:r>
-        <w:rPr>
-          <w:rFonts w:ascii="Arial" w:eastAsia="Arial" w:hAnsi="Arial" w:cs="Arial"/>
-          <w:sz w:val="20"/>
-          <w:szCs w:val="20"/>
-        </w:rPr>
-        <w:t xml:space="preserve"> O(A) VOLUNTÁRIO(A) se compromete a auxiliar a AIESEC no desenvolvimento de projetos, de acordo com a descrição de trabalho fornecida pela mesma.</w:t>
-      </w:r>
-    </w:p>
-    <w:p>
-      <w:pPr>
-        <w:spacing w:after="0"/>
-        <w:jc w:val="both"/>
-        <w:rPr>
-          <w:rFonts w:ascii="Arial" w:eastAsia="Arial" w:hAnsi="Arial" w:cs="Arial"/>
-          <w:sz w:val="20"/>
-          <w:szCs w:val="20"/>
-        </w:rPr>
       </w:pPr>
     </w:p>
     <w:p>
@@ -808,7 +930,7 @@
           <w:sz w:val="20"/>
           <w:szCs w:val="20"/>
         </w:rPr>
-        <w:t>Cláusula 2º -</w:t>
+        <w:t xml:space="preserve">Cláusula 3ª - </w:t>
       </w:r>
       <w:r>
         <w:rPr>
@@ -825,94 +947,6 @@
           <w:sz w:val="20"/>
           <w:szCs w:val="20"/>
         </w:rPr>
-        <w:t>Seu horário de atividades, será estabelecido de pleno acordo entre as partes e poderá ser revisto e alterado a qualquer momento, por iniciativa de qualquer das partes, desde que conte com o expresso consentimento da outra.</w:t>
-      </w:r>
-    </w:p>
-    <w:p>
-      <w:pPr>
-        <w:spacing w:after="0"/>
-        <w:jc w:val="both"/>
-        <w:rPr>
-          <w:rFonts w:ascii="Arial" w:eastAsia="Arial" w:hAnsi="Arial" w:cs="Arial"/>
-          <w:sz w:val="20"/>
-          <w:szCs w:val="20"/>
-        </w:rPr>
-      </w:pPr>
-    </w:p>
-    <w:p>
-      <w:pPr>
-        <w:spacing w:after="0"/>
-        <w:jc w:val="both"/>
-        <w:rPr>
-          <w:rFonts w:ascii="Arial" w:eastAsia="Arial" w:hAnsi="Arial" w:cs="Arial"/>
-          <w:sz w:val="20"/>
-          <w:szCs w:val="20"/>
-        </w:rPr>
-      </w:pPr>
-      <w:r>
-        <w:rPr>
-          <w:rFonts w:ascii="Arial" w:eastAsia="Arial" w:hAnsi="Arial" w:cs="Arial"/>
-          <w:b/>
-          <w:sz w:val="20"/>
-          <w:szCs w:val="20"/>
-        </w:rPr>
-        <w:t>Parágrafo Único –</w:t>
-      </w:r>
-      <w:r>
-        <w:rPr>
-          <w:rFonts w:ascii="Arial" w:eastAsia="Arial" w:hAnsi="Arial" w:cs="Arial"/>
-          <w:sz w:val="20"/>
-          <w:szCs w:val="20"/>
-        </w:rPr>
-        <w:t xml:space="preserve"> O horário acima estabelecido de pleno acordo entre as partes poderá ser revisto e alterado a qualquer momento, por iniciativa de qualquer das partes, desde que conte com o expresso consentimento da outra.</w:t>
-      </w:r>
-    </w:p>
-    <w:p>
-      <w:pPr>
-        <w:spacing w:after="0"/>
-        <w:jc w:val="both"/>
-        <w:rPr>
-          <w:rFonts w:ascii="Arial" w:eastAsia="Arial" w:hAnsi="Arial" w:cs="Arial"/>
-          <w:b/>
-          <w:sz w:val="20"/>
-          <w:szCs w:val="20"/>
-        </w:rPr>
-      </w:pPr>
-    </w:p>
-    <w:p>
-      <w:pPr>
-        <w:spacing w:after="0"/>
-        <w:jc w:val="both"/>
-        <w:rPr>
-          <w:rFonts w:ascii="Arial" w:eastAsia="Arial" w:hAnsi="Arial" w:cs="Arial"/>
-          <w:sz w:val="20"/>
-          <w:szCs w:val="20"/>
-        </w:rPr>
-      </w:pPr>
-      <w:r>
-        <w:rPr>
-          <w:rFonts w:ascii="Arial" w:eastAsia="Arial" w:hAnsi="Arial" w:cs="Arial"/>
-          <w:b/>
-          <w:sz w:val="20"/>
-          <w:szCs w:val="20"/>
-        </w:rPr>
-        <w:t xml:space="preserve">Cláusula 3ª - </w:t>
-      </w:r>
-      <w:r>
-        <w:rPr>
-          <w:rFonts w:ascii="Arial" w:eastAsia="Arial" w:hAnsi="Arial" w:cs="Arial"/>
-          <w:b/>
-          <w:sz w:val="20"/>
-          <w:szCs w:val="20"/>
-        </w:rPr>
-        <w:tab/>
-      </w:r>
-      <w:r>
-        <w:rPr>
-          <w:rFonts w:ascii="Arial" w:eastAsia="Arial" w:hAnsi="Arial" w:cs="Arial"/>
-          <w:sz w:val="20"/>
-          <w:szCs w:val="20"/>
-        </w:rPr>
         <w:t>Poderá o(a) VOLUNTÁRIO(A) ser aproveitado em outras atividades da AIESEC durante a vigência deste instrumento particular, desde que conte com o seu consentimento expresso e sejam os horários compatíveis com a atividade mencionada neste termo de adesão, em sua cláusula 2º.</w:t>
       </w:r>
     </w:p>
@@ -937,8 +971,8 @@
           <w:szCs w:val="20"/>
         </w:rPr>
       </w:pPr>
-      <w:bookmarkStart w:id="0" w:name="_1fob9te" w:colFirst="0" w:colLast="0"/>
-      <w:bookmarkEnd w:id="0"/>
+      <w:bookmarkStart w:id="1" w:name="_1fob9te" w:colFirst="0" w:colLast="0"/>
+      <w:bookmarkEnd w:id="1"/>
       <w:r>
         <w:rPr>
           <w:rFonts w:ascii="Arial" w:eastAsia="Arial" w:hAnsi="Arial" w:cs="Arial"/>
@@ -1953,10 +1987,10 @@
                 <w:szCs w:val="20"/>
               </w:rPr>
             </w:pPr>
-            <w:bookmarkStart w:id="1" w:name="tyjcwt" w:colFirst="0" w:colLast="0"/>
-            <w:bookmarkStart w:id="2" w:name="3dy6vkm" w:colFirst="0" w:colLast="0"/>
-            <w:bookmarkEnd w:id="1"/>
+            <w:bookmarkStart w:id="2" w:name="tyjcwt" w:colFirst="0" w:colLast="0"/>
+            <w:bookmarkStart w:id="3" w:name="3dy6vkm" w:colFirst="0" w:colLast="0"/>
             <w:bookmarkEnd w:id="2"/>
+            <w:bookmarkEnd w:id="3"/>
           </w:p>
         </w:tc>
         <w:tc>
@@ -2214,8 +2248,8 @@
               </w:rPr>
               <w:t xml:space="preserve">Nome: </w:t>
             </w:r>
-            <w:bookmarkStart w:id="3" w:name="2et92p0" w:colFirst="0" w:colLast="0"/>
-            <w:bookmarkEnd w:id="3"/>
+            <w:bookmarkStart w:id="4" w:name="2et92p0" w:colFirst="0" w:colLast="0"/>
+            <w:bookmarkEnd w:id="4"/>
             <w:r>
               <w:rPr>
                 <w:rFonts w:ascii="Arial" w:hAnsi="Arial" w:cs="Arial"/>
@@ -2469,8 +2503,6 @@
           <w:szCs w:val="20"/>
         </w:rPr>
       </w:pPr>
-      <w:bookmarkStart w:id="4" w:name="_GoBack"/>
-      <w:bookmarkEnd w:id="4"/>
     </w:p>
     <w:sectPr>
       <w:headerReference w:type="default" r:id="rId6"/>

</xml_diff>